<commit_message>
Update Rascunho Análise de contexto.docx
</commit_message>
<xml_diff>
--- a/1ª Entrega/Passo 02 - Entendimento/Rascunho Análise de contexto.docx
+++ b/1ª Entrega/Passo 02 - Entendimento/Rascunho Análise de contexto.docx
@@ -301,7 +301,7 @@
                 </mc:Choice>
                 <mc:Fallback>
                   <w:pict>
-                    <v:line w14:anchorId="4EC3395B" id="Conector Reto 5" o:spid="_x0000_s1026" alt="divisor de texto" style="visibility:visible;mso-wrap-style:square;mso-left-percent:-10001;mso-top-percent:-10001;mso-position-horizontal:absolute;mso-position-horizontal-relative:char;mso-position-vertical:absolute;mso-position-vertical-relative:line;mso-left-percent:-10001;mso-top-percent:-10001" from="0,0" to="238.55pt,1.5pt" o:gfxdata="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" strokecolor="#7030a0" strokeweight="3pt">
+                    <v:line w14:anchorId="69819761" id="Conector Reto 5" o:spid="_x0000_s1026" alt="divisor de texto" style="visibility:visible;mso-wrap-style:square;mso-left-percent:-10001;mso-top-percent:-10001;mso-position-horizontal:absolute;mso-position-horizontal-relative:char;mso-position-vertical:absolute;mso-position-vertical-relative:line;mso-left-percent:-10001;mso-top-percent:-10001" from="0,0" to="238.55pt,1.5pt" o:gfxdata="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" strokecolor="#7030a0" strokeweight="3pt">
                       <w10:anchorlock/>
                     </v:line>
                   </w:pict>
@@ -559,7 +559,7 @@
                 </mc:Choice>
                 <mc:Fallback>
                   <w:pict>
-                    <v:line w14:anchorId="07C39B6B" id="Conector Reto 6" o:spid="_x0000_s1026" alt="divisor de texto" style="visibility:visible;mso-wrap-style:square;mso-left-percent:-10001;mso-top-percent:-10001;mso-position-horizontal:absolute;mso-position-horizontal-relative:char;mso-position-vertical:absolute;mso-position-vertical-relative:line;mso-left-percent:-10001;mso-top-percent:-10001" from="0,0" to="117.65pt,0" o:gfxdata="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" strokecolor="#082a75 [3215]" strokeweight="3pt">
+                    <v:line w14:anchorId="6A8DB953" id="Conector Reto 6" o:spid="_x0000_s1026" alt="divisor de texto" style="visibility:visible;mso-wrap-style:square;mso-left-percent:-10001;mso-top-percent:-10001;mso-position-horizontal:absolute;mso-position-horizontal-relative:char;mso-position-vertical:absolute;mso-position-vertical-relative:line;mso-left-percent:-10001;mso-top-percent:-10001" from="0,0" to="117.65pt,0" o:gfxdata="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" strokecolor="#082a75 [3215]" strokeweight="3pt">
                       <w10:anchorlock/>
                     </v:line>
                   </w:pict>
@@ -1634,51 +1634,553 @@
           </w:p>
           <w:p>
             <w:pPr>
+              <w:rPr>
+                <w:lang w:val="pt-BR"/>
+              </w:rPr>
+            </w:pPr>
+            <w:r>
+              <w:rPr>
+                <w:lang w:val="pt-BR"/>
+              </w:rPr>
+              <w:t xml:space="preserve">    </w:t>
+            </w:r>
+            <w:r>
+              <w:rPr>
+                <w:lang w:val="pt-BR"/>
+              </w:rPr>
+              <w:t>Segundo a ONU, a</w:t>
+            </w:r>
+            <w:r>
+              <w:rPr>
+                <w:lang w:val="pt-BR"/>
+              </w:rPr>
+              <w:t>s mudanças climáticas são transformações a longo prazo nos padrões de temperatura e clima.</w:t>
+            </w:r>
+          </w:p>
+          <w:p>
+            <w:pPr>
+              <w:rPr>
+                <w:lang w:val="pt-BR"/>
+              </w:rPr>
+            </w:pPr>
+            <w:r>
+              <w:rPr>
+                <w:lang w:val="pt-BR"/>
+              </w:rPr>
+              <w:t xml:space="preserve">    </w:t>
+            </w:r>
+            <w:r>
+              <w:rPr>
+                <w:lang w:val="pt-BR"/>
+              </w:rPr>
+              <w:t>Essas mudanças podem ser naturais, como por meio de variações no ciclo solar. Mas, desde 1800, as atividades humanas têm sido o principal impulsionador das mudanças climáticas, principalmente devido à queima de combustíveis fósseis como carvão, petróleo e gás.</w:t>
+            </w:r>
+          </w:p>
+          <w:p>
+            <w:pPr>
+              <w:rPr>
+                <w:lang w:val="pt-BR"/>
+              </w:rPr>
+            </w:pPr>
+          </w:p>
+          <w:p>
+            <w:pPr>
+              <w:pStyle w:val="Subttulo"/>
+              <w:framePr w:hSpace="0" w:wrap="auto" w:vAnchor="margin" w:hAnchor="text" w:yAlign="inline"/>
+              <w:rPr>
+                <w:lang w:val="pt-BR"/>
+              </w:rPr>
+            </w:pPr>
+            <w:r>
+              <w:rPr>
+                <w:lang w:val="pt-BR"/>
+              </w:rPr>
+              <w:t>o efeito estufa</w:t>
+            </w:r>
+          </w:p>
+          <w:p>
+            <w:pPr>
+              <w:rPr>
+                <w:lang w:val="pt-BR"/>
+              </w:rPr>
+            </w:pPr>
+            <w:r>
+              <w:rPr>
+                <w:lang w:val="pt-BR"/>
+              </w:rPr>
+              <w:t xml:space="preserve">    </w:t>
+            </w:r>
+            <w:r>
+              <w:rPr>
+                <w:lang w:val="pt-BR"/>
+              </w:rPr>
+              <w:t>A queima de combustíveis fósseis gera emissões de gases de efeito estufa que agem como um grande cobertor em torno da Terra, retendo o calor do sol e aumentando as temperaturas.</w:t>
+            </w:r>
+          </w:p>
+          <w:p>
+            <w:pPr>
+              <w:rPr>
+                <w:lang w:val="pt-BR"/>
+              </w:rPr>
+            </w:pPr>
+            <w:r>
+              <w:rPr>
+                <w:lang w:val="pt-BR"/>
+              </w:rPr>
+              <w:t xml:space="preserve">    </w:t>
+            </w:r>
+            <w:r>
+              <w:rPr>
+                <w:lang w:val="pt-BR"/>
+              </w:rPr>
+              <w:t>Exemplos de emissões de gases de efeito estufa que estão causando mudanças climáticas incluem dióxido de carbono e metano. Isso vem do uso de gasolina para dirigir um carro ou carvão para aquecer um prédio, por exemplo.</w:t>
+            </w:r>
+          </w:p>
+          <w:p>
+            <w:pPr>
+              <w:rPr>
+                <w:lang w:val="pt-BR"/>
+              </w:rPr>
+            </w:pPr>
+            <w:r>
+              <w:rPr>
+                <w:lang w:val="pt-BR"/>
+              </w:rPr>
+              <w:t xml:space="preserve">    </w:t>
+            </w:r>
+            <w:r>
+              <w:rPr>
+                <w:lang w:val="pt-BR"/>
+              </w:rPr>
+              <w:t>O desmatamento de terras e florestas também pode liberar dióxido de carbono. Aterros para lixo são uma das principais fontes de emissões de metano. Energia, indústria, transporte, edificações, agricultura e uso da terra estão entre os principais emissores.</w:t>
+            </w:r>
+          </w:p>
+          <w:p>
+            <w:pPr>
+              <w:rPr>
+                <w:lang w:val="pt-BR"/>
+              </w:rPr>
+            </w:pPr>
+          </w:p>
+          <w:p>
+            <w:pPr>
+              <w:pStyle w:val="Subttulo"/>
+              <w:framePr w:hSpace="0" w:wrap="auto" w:vAnchor="margin" w:hAnchor="text" w:yAlign="inline"/>
+              <w:rPr>
+                <w:lang w:val="pt-BR"/>
+              </w:rPr>
+            </w:pPr>
+            <w:r>
+              <w:rPr>
+                <w:lang w:val="pt-BR"/>
+              </w:rPr>
+              <w:t>A</w:t>
+            </w:r>
+            <w:r>
+              <w:rPr>
+                <w:lang w:val="pt-BR"/>
+              </w:rPr>
+              <w:t>s concentrações de gases de efeito estufa estão em seus níveis mais altos em 2 milhões de anos</w:t>
+            </w:r>
+          </w:p>
+          <w:p>
+            <w:pPr>
+              <w:rPr>
+                <w:lang w:val="pt-BR"/>
+              </w:rPr>
+            </w:pPr>
+            <w:r>
+              <w:rPr>
+                <w:lang w:val="pt-BR"/>
+              </w:rPr>
+              <w:t xml:space="preserve">    </w:t>
+            </w:r>
+            <w:r>
+              <w:rPr>
+                <w:lang w:val="pt-BR"/>
+              </w:rPr>
+              <w:t>E as emissões continuam aumentando. Como resultado, a Terra está agora cerca de 1,1 °C mais quente do que no final do século XIX. A última década (2011-2020) foi a mais quente já registrada.</w:t>
+            </w:r>
+          </w:p>
+          <w:p>
+            <w:pPr>
+              <w:rPr>
+                <w:lang w:val="pt-BR"/>
+              </w:rPr>
+            </w:pPr>
+            <w:r>
+              <w:rPr>
+                <w:lang w:val="pt-BR"/>
+              </w:rPr>
+              <w:t xml:space="preserve">    </w:t>
+            </w:r>
+            <w:r>
+              <w:rPr>
+                <w:lang w:val="pt-BR"/>
+              </w:rPr>
+              <w:t>Muitas pessoas pensam que as mudanças climáticas significam principalmente temperaturas mais altas. Mas o aumento da temperatura é apenas o começo da história.</w:t>
+            </w:r>
+          </w:p>
+          <w:p>
+            <w:pPr>
+              <w:rPr>
+                <w:lang w:val="pt-BR"/>
+              </w:rPr>
+            </w:pPr>
+            <w:r>
+              <w:rPr>
+                <w:lang w:val="pt-BR"/>
+              </w:rPr>
+              <w:t xml:space="preserve">    </w:t>
+            </w:r>
+            <w:r>
+              <w:rPr>
+                <w:lang w:val="pt-BR"/>
+              </w:rPr>
+              <w:t>Como a Terra é um sistema, onde tudo está conectado, mudanças em uma área podem influenciar mudanças em todas as outras.</w:t>
+            </w:r>
+          </w:p>
+          <w:p>
+            <w:pPr>
+              <w:rPr>
+                <w:lang w:val="pt-BR"/>
+              </w:rPr>
+            </w:pPr>
+            <w:r>
+              <w:rPr>
+                <w:lang w:val="pt-BR"/>
+              </w:rPr>
+              <w:t xml:space="preserve">    </w:t>
+            </w:r>
+            <w:r>
+              <w:rPr>
+                <w:lang w:val="pt-BR"/>
+              </w:rPr>
+              <w:t>As consequências das mudanças climáticas agora incluem, entre outras, secas intensas, escassez de água, incêndios severos, aumento do nível do mar, inundações, derretimento do gelo polar, tempestades catastróficas e declínio da biodiversidade</w:t>
+            </w:r>
+          </w:p>
+          <w:p>
+            <w:pPr>
+              <w:rPr>
+                <w:lang w:val="pt-BR"/>
+              </w:rPr>
+            </w:pPr>
+          </w:p>
+          <w:p>
+            <w:pPr>
+              <w:rPr>
+                <w:lang w:val="pt-BR"/>
+              </w:rPr>
+            </w:pPr>
+          </w:p>
+          <w:p>
+            <w:pPr>
               <w:pStyle w:val="Subttulo"/>
               <w:framePr w:wrap="around"/>
               <w:rPr>
                 <w:lang w:val="pt-BR"/>
               </w:rPr>
             </w:pPr>
-          </w:p>
-          <w:p>
-            <w:pPr>
-              <w:rPr>
-                <w:lang w:val="pt-BR"/>
-              </w:rPr>
-            </w:pPr>
-            <w:r>
-              <w:rPr>
-                <w:lang w:val="pt-BR"/>
-              </w:rPr>
-              <w:t>Segundo a ONU, a</w:t>
-            </w:r>
-            <w:r>
-              <w:rPr>
-                <w:lang w:val="pt-BR"/>
-              </w:rPr>
-              <w:t>s mudanças climáticas são transformações a longo prazo nos padrões de temperatura e clima.</w:t>
-            </w:r>
-          </w:p>
-          <w:p>
-            <w:pPr>
-              <w:rPr>
-                <w:lang w:val="pt-BR"/>
-              </w:rPr>
-            </w:pPr>
-          </w:p>
-          <w:p>
-            <w:pPr>
-              <w:rPr>
-                <w:lang w:val="pt-BR"/>
-              </w:rPr>
-            </w:pPr>
-            <w:r>
-              <w:rPr>
-                <w:lang w:val="pt-BR"/>
-              </w:rPr>
-              <w:t>Essas mudanças podem ser naturais, como por meio de variações no ciclo solar. Mas, desde 1800, as atividades humanas têm sido o principal impulsionador das mudanças climáticas, principalmente devido à queima de combustíveis fósseis como carvão, petróleo e gás.</w:t>
-            </w:r>
+            <w:r>
+              <w:rPr>
+                <w:lang w:val="pt-BR"/>
+              </w:rPr>
+              <w:t>As pessoas estão enfrentando as mudanças climáticas de diversas maneiras</w:t>
+            </w:r>
+          </w:p>
+          <w:p>
+            <w:pPr>
+              <w:rPr>
+                <w:lang w:val="pt-BR"/>
+              </w:rPr>
+            </w:pPr>
+            <w:r>
+              <w:rPr>
+                <w:lang w:val="pt-BR"/>
+              </w:rPr>
+              <w:t xml:space="preserve">    </w:t>
+            </w:r>
+            <w:r>
+              <w:rPr>
+                <w:lang w:val="pt-BR"/>
+              </w:rPr>
+              <w:t>As mudanças climáticas podem afetar nossa saúde, capacidade de cultivar alimentos, habitação, segurança e trabalho.</w:t>
+            </w:r>
+          </w:p>
+          <w:p>
+            <w:pPr>
+              <w:rPr>
+                <w:lang w:val="pt-BR"/>
+              </w:rPr>
+            </w:pPr>
+            <w:r>
+              <w:rPr>
+                <w:lang w:val="pt-BR"/>
+              </w:rPr>
+              <w:t xml:space="preserve">    </w:t>
+            </w:r>
+            <w:r>
+              <w:rPr>
+                <w:lang w:val="pt-BR"/>
+              </w:rPr>
+              <w:t>Alguns de nós já são mais vulneráveis aos impactos do clima, como as pessoas que vivem em pequenas nações insulares e outros países em desenvolvimento.</w:t>
+            </w:r>
+          </w:p>
+          <w:p>
+            <w:pPr>
+              <w:rPr>
+                <w:lang w:val="pt-BR"/>
+              </w:rPr>
+            </w:pPr>
+            <w:r>
+              <w:rPr>
+                <w:lang w:val="pt-BR"/>
+              </w:rPr>
+              <w:t xml:space="preserve">    </w:t>
+            </w:r>
+            <w:r>
+              <w:rPr>
+                <w:lang w:val="pt-BR"/>
+              </w:rPr>
+              <w:t>Condições como a elevação do nível do mar e a intrusão da água salgada avançaram ao ponto de comunidades inteiras terem que se mudar, e secas prolongadas estão colocando as pessoas em risco de fome. No futuro, o número de “refugiados do clima” deverá aumentar.</w:t>
+            </w:r>
+          </w:p>
+          <w:p>
+            <w:pPr>
+              <w:rPr>
+                <w:lang w:val="pt-BR"/>
+              </w:rPr>
+            </w:pPr>
+          </w:p>
+          <w:p>
+            <w:pPr>
+              <w:pStyle w:val="Subttulo"/>
+              <w:framePr w:wrap="around"/>
+              <w:rPr>
+                <w:lang w:val="pt-BR"/>
+              </w:rPr>
+            </w:pPr>
+            <w:r>
+              <w:rPr>
+                <w:lang w:val="pt-BR"/>
+              </w:rPr>
+              <w:t>Cada aumento no aquecimento global é importante</w:t>
+            </w:r>
+          </w:p>
+          <w:p>
+            <w:pPr>
+              <w:rPr>
+                <w:lang w:val="pt-BR"/>
+              </w:rPr>
+            </w:pPr>
+            <w:r>
+              <w:rPr>
+                <w:lang w:val="pt-BR"/>
+              </w:rPr>
+              <w:t xml:space="preserve">    </w:t>
+            </w:r>
+            <w:r>
+              <w:rPr>
+                <w:lang w:val="pt-BR"/>
+              </w:rPr>
+              <w:t>Em uma série de relatórios da ONU, milhares de cientistas e analistas de governos concordaram que limitar o aumento da temperatura global a não mais que 1,5 °C nos ajudaria a evitar os piores impactos climáticos e a manter um clima habitável.</w:t>
+            </w:r>
+          </w:p>
+          <w:p>
+            <w:pPr>
+              <w:rPr>
+                <w:lang w:val="pt-BR"/>
+              </w:rPr>
+            </w:pPr>
+            <w:r>
+              <w:rPr>
+                <w:lang w:val="pt-BR"/>
+              </w:rPr>
+              <w:t xml:space="preserve">    </w:t>
+            </w:r>
+            <w:r>
+              <w:rPr>
+                <w:lang w:val="pt-BR"/>
+              </w:rPr>
+              <w:t>No entanto, com base nos atuais planos climáticos nacionais, o aquecimento global deverá atingir cerca de 3,2 °C até o final do século.</w:t>
+            </w:r>
+          </w:p>
+          <w:p>
+            <w:pPr>
+              <w:rPr>
+                <w:lang w:val="pt-BR"/>
+              </w:rPr>
+            </w:pPr>
+            <w:r>
+              <w:rPr>
+                <w:lang w:val="pt-BR"/>
+              </w:rPr>
+              <w:t xml:space="preserve">    </w:t>
+            </w:r>
+            <w:r>
+              <w:rPr>
+                <w:lang w:val="pt-BR"/>
+              </w:rPr>
+              <w:t>As emissões que causam as mudanças climáticas vêm de todas as partes do mundo e afetam a todos, mas alguns países produzem muito mais do que outros.</w:t>
+            </w:r>
+          </w:p>
+          <w:p>
+            <w:pPr>
+              <w:rPr>
+                <w:lang w:val="pt-BR"/>
+              </w:rPr>
+            </w:pPr>
+            <w:r>
+              <w:rPr>
+                <w:lang w:val="pt-BR"/>
+              </w:rPr>
+              <w:t xml:space="preserve">    </w:t>
+            </w:r>
+            <w:r>
+              <w:rPr>
+                <w:lang w:val="pt-BR"/>
+              </w:rPr>
+              <w:t>Os 100 países menos emissores geram 3 por cento das emissões totais. Os 10 países com as maiores emissões contribuem com 68 por cento.</w:t>
+            </w:r>
+          </w:p>
+          <w:p>
+            <w:pPr>
+              <w:rPr>
+                <w:lang w:val="pt-BR"/>
+              </w:rPr>
+            </w:pPr>
+            <w:r>
+              <w:rPr>
+                <w:lang w:val="pt-BR"/>
+              </w:rPr>
+              <w:t xml:space="preserve">    </w:t>
+            </w:r>
+            <w:r>
+              <w:rPr>
+                <w:lang w:val="pt-BR"/>
+              </w:rPr>
+              <w:t>Todos devem tomar medidas climáticas, mas as pessoas e os países que estão criando mais problemas têm uma responsabilidade maior de agir primeiro.</w:t>
+            </w:r>
+          </w:p>
+          <w:p>
+            <w:pPr>
+              <w:rPr>
+                <w:lang w:val="pt-BR"/>
+              </w:rPr>
+            </w:pPr>
+          </w:p>
+          <w:p>
+            <w:pPr>
+              <w:pStyle w:val="Subttulo"/>
+              <w:framePr w:wrap="around"/>
+              <w:rPr>
+                <w:lang w:val="pt-BR"/>
+              </w:rPr>
+            </w:pPr>
+            <w:r>
+              <w:rPr>
+                <w:lang w:val="pt-BR"/>
+              </w:rPr>
+              <w:t>Enfrentamos um grande desafio, mas já conhecemos muitas soluções</w:t>
+            </w:r>
+          </w:p>
+          <w:p>
+            <w:pPr>
+              <w:rPr>
+                <w:lang w:val="pt-BR"/>
+              </w:rPr>
+            </w:pPr>
+            <w:r>
+              <w:rPr>
+                <w:lang w:val="pt-BR"/>
+              </w:rPr>
+              <w:t xml:space="preserve">    </w:t>
+            </w:r>
+            <w:r>
+              <w:rPr>
+                <w:lang w:val="pt-BR"/>
+              </w:rPr>
+              <w:t>Muitas soluções de mudança climática podem oferecer benefícios econômicos, ao mesmo tempo em que melhoram nossas vidas e protegem o meio ambiente. Também temos acordos globais para orientar o progresso, como a Convenção-Quadro das Nações Unidas sobre Mudança do Clima e o Acordo de Paris.</w:t>
+            </w:r>
+          </w:p>
+          <w:p>
+            <w:pPr>
+              <w:rPr>
+                <w:lang w:val="pt-BR"/>
+              </w:rPr>
+            </w:pPr>
+            <w:r>
+              <w:rPr>
+                <w:lang w:val="pt-BR"/>
+              </w:rPr>
+              <w:t xml:space="preserve">    </w:t>
+            </w:r>
+            <w:r>
+              <w:rPr>
+                <w:lang w:val="pt-BR"/>
+              </w:rPr>
+              <w:t>Três grandes categorias de ação são: redução das emissões, adaptação aos impactos climáticos e financiamento dos ajustes necessários.</w:t>
+            </w:r>
+          </w:p>
+          <w:p>
+            <w:pPr>
+              <w:rPr>
+                <w:lang w:val="pt-BR"/>
+              </w:rPr>
+            </w:pPr>
+            <w:r>
+              <w:rPr>
+                <w:lang w:val="pt-BR"/>
+              </w:rPr>
+              <w:lastRenderedPageBreak/>
+              <w:t xml:space="preserve">    </w:t>
+            </w:r>
+            <w:r>
+              <w:rPr>
+                <w:lang w:val="pt-BR"/>
+              </w:rPr>
+              <w:t>Mudar os sistemas de energia de combustíveis fósseis para renováveis, como solar ou eólica, reduzirá as emissões que impulsionam as mudanças climáticas. Mas temos que começar agora.</w:t>
+            </w:r>
+          </w:p>
+          <w:p>
+            <w:pPr>
+              <w:rPr>
+                <w:lang w:val="pt-BR"/>
+              </w:rPr>
+            </w:pPr>
+            <w:r>
+              <w:rPr>
+                <w:lang w:val="pt-BR"/>
+              </w:rPr>
+              <w:t xml:space="preserve">    </w:t>
+            </w:r>
+            <w:r>
+              <w:rPr>
+                <w:lang w:val="pt-BR"/>
+              </w:rPr>
+              <w:t>Enquanto uma coalizão crescente de países está se comprometendo com emissões líquidas zero até 2050, cerca de metade dos cortes de emissões devem estar em vigor até 2030 para manter o aquecimento abaixo de 1,5 °C. A produção de combustíveis fósseis deve diminuir cerca de 6 por cento ao ano entre 2020 e 2030.</w:t>
+            </w:r>
+          </w:p>
+          <w:p>
+            <w:pPr>
+              <w:rPr>
+                <w:lang w:val="pt-BR"/>
+              </w:rPr>
+            </w:pPr>
+          </w:p>
+          <w:p>
+            <w:pPr>
+              <w:rPr>
+                <w:lang w:val="pt-BR"/>
+              </w:rPr>
+            </w:pPr>
+          </w:p>
+          <w:p>
+            <w:pPr>
+              <w:rPr>
+                <w:lang w:val="pt-BR"/>
+              </w:rPr>
+            </w:pPr>
           </w:p>
           <w:p>
             <w:pPr>
@@ -4245,13 +4747,13 @@
     <w:rsid w:val="00495D1E"/>
     <w:rsid w:val="004D1C50"/>
     <w:rsid w:val="0050388F"/>
-    <w:rsid w:val="00520922"/>
     <w:rsid w:val="0090191F"/>
     <w:rsid w:val="00955B40"/>
     <w:rsid w:val="00AE7F86"/>
     <w:rsid w:val="00BD3AEC"/>
     <w:rsid w:val="00C37F58"/>
     <w:rsid w:val="00E4511E"/>
+    <w:rsid w:val="00F223C6"/>
   </w:rsids>
   <m:mathPr>
     <m:mathFont m:val="Cambria Math"/>

</xml_diff>